<commit_message>
documenting about the usuage of opensource firebase
</commit_message>
<xml_diff>
--- a/todo2/React_documentation.docx
+++ b/todo2/React_documentation.docx
@@ -29,17 +29,8 @@
           <w:b/>
           <w:bCs/>
         </w:rPr>
-        <w:t xml:space="preserve">React </w:t>
-      </w:r>
-      <w:proofErr w:type="spellStart"/>
-      <w:r>
-        <w:rPr>
-          <w:b/>
-          <w:bCs/>
-        </w:rPr>
-        <w:t>js</w:t>
-      </w:r>
-      <w:proofErr w:type="spellEnd"/>
+        <w:t>React js</w:t>
+      </w:r>
     </w:p>
     <w:p>
       <w:pPr>
@@ -79,39 +70,7 @@
           <w:b/>
           <w:bCs/>
         </w:rPr>
-        <w:t xml:space="preserve">For instance, I have 3 </w:t>
-      </w:r>
-      <w:proofErr w:type="spellStart"/>
-      <w:r>
-        <w:rPr>
-          <w:b/>
-          <w:bCs/>
-        </w:rPr>
-        <w:t>textviews</w:t>
-      </w:r>
-      <w:proofErr w:type="spellEnd"/>
-      <w:r>
-        <w:rPr>
-          <w:b/>
-          <w:bCs/>
-        </w:rPr>
-        <w:t xml:space="preserve"> so instead of creating 3 views in HTML, I can create a component and use the react props so the object will contain the attributes and values associated with it and displays </w:t>
-      </w:r>
-      <w:proofErr w:type="gramStart"/>
-      <w:r>
-        <w:rPr>
-          <w:b/>
-          <w:bCs/>
-        </w:rPr>
-        <w:t>them(</w:t>
-      </w:r>
-      <w:proofErr w:type="gramEnd"/>
-      <w:r>
-        <w:rPr>
-          <w:b/>
-          <w:bCs/>
-        </w:rPr>
-        <w:t>using react props we can save a lot of code)</w:t>
+        <w:t>For instance, I have 3 textviews so instead of creating 3 views in HTML, I can create a component and use the react props so the object will contain the attributes and values associated with it and displays them(using react props we can save a lot of code)</w:t>
       </w:r>
     </w:p>
     <w:p>
@@ -167,33 +126,8 @@
           <w:b/>
           <w:bCs/>
         </w:rPr>
-        <w:t xml:space="preserve">Install routing package- use terminal and command </w:t>
-      </w:r>
-      <w:proofErr w:type="spellStart"/>
-      <w:r>
-        <w:rPr>
-          <w:b/>
-          <w:bCs/>
-        </w:rPr>
-        <w:t>npm</w:t>
-      </w:r>
-      <w:proofErr w:type="spellEnd"/>
-      <w:r>
-        <w:rPr>
-          <w:b/>
-          <w:bCs/>
-        </w:rPr>
-        <w:t xml:space="preserve"> install react-router-</w:t>
-      </w:r>
-      <w:proofErr w:type="spellStart"/>
-      <w:r>
-        <w:rPr>
-          <w:b/>
-          <w:bCs/>
-        </w:rPr>
-        <w:t>dom</w:t>
-      </w:r>
-      <w:proofErr w:type="spellEnd"/>
+        <w:t>Install routing package- use terminal and command npm install react-router-dom</w:t>
+      </w:r>
     </w:p>
     <w:p>
       <w:pPr>
@@ -212,39 +146,7 @@
           <w:b/>
           <w:bCs/>
         </w:rPr>
-        <w:t>Import {</w:t>
-      </w:r>
-      <w:proofErr w:type="spellStart"/>
-      <w:r>
-        <w:rPr>
-          <w:b/>
-          <w:bCs/>
-        </w:rPr>
-        <w:t>browseroute</w:t>
-      </w:r>
-      <w:proofErr w:type="spellEnd"/>
-      <w:r>
-        <w:rPr>
-          <w:b/>
-          <w:bCs/>
-        </w:rPr>
-        <w:t>} from ‘react-router-</w:t>
-      </w:r>
-      <w:proofErr w:type="spellStart"/>
-      <w:r>
-        <w:rPr>
-          <w:b/>
-          <w:bCs/>
-        </w:rPr>
-        <w:t>dom</w:t>
-      </w:r>
-      <w:proofErr w:type="spellEnd"/>
-      <w:r>
-        <w:rPr>
-          <w:b/>
-          <w:bCs/>
-        </w:rPr>
-        <w:t>’ to browse between components and wrap it</w:t>
+        <w:t>Import {browseroute} from ‘react-router-dom’ to browse between components and wrap it</w:t>
       </w:r>
     </w:p>
     <w:p>
@@ -280,33 +182,8 @@
           <w:b/>
           <w:bCs/>
         </w:rPr>
-        <w:t xml:space="preserve"> import {route} from ‘react-router-</w:t>
-      </w:r>
-      <w:proofErr w:type="spellStart"/>
-      <w:r>
-        <w:rPr>
-          <w:b/>
-          <w:bCs/>
-        </w:rPr>
-        <w:t>dom</w:t>
-      </w:r>
-      <w:proofErr w:type="spellEnd"/>
-      <w:r>
-        <w:rPr>
-          <w:b/>
-          <w:bCs/>
-        </w:rPr>
-        <w:t xml:space="preserve">’ so we can define the path in the local host </w:t>
-      </w:r>
-      <w:proofErr w:type="spellStart"/>
-      <w:r>
-        <w:rPr>
-          <w:b/>
-          <w:bCs/>
-        </w:rPr>
-        <w:t>url</w:t>
-      </w:r>
-      <w:proofErr w:type="spellEnd"/>
+        <w:t xml:space="preserve"> import {route} from ‘react-router-dom’ so we can define the path in the local host url</w:t>
+      </w:r>
     </w:p>
     <w:p>
       <w:pPr>
@@ -335,174 +212,67 @@
           <w:b/>
           <w:bCs/>
         </w:rPr>
-        <w:t>Suppose if my path for base component is path</w:t>
-      </w:r>
-      <w:proofErr w:type="gramStart"/>
-      <w:r>
-        <w:rPr>
-          <w:b/>
-          <w:bCs/>
-        </w:rPr>
-        <w:t>=‘</w:t>
-      </w:r>
-      <w:proofErr w:type="gramEnd"/>
-      <w:r>
-        <w:rPr>
-          <w:b/>
-          <w:bCs/>
-        </w:rPr>
-        <w:t>/’ then child component has path=‘/</w:t>
-      </w:r>
-      <w:proofErr w:type="spellStart"/>
-      <w:r>
-        <w:rPr>
-          <w:b/>
-          <w:bCs/>
-        </w:rPr>
-        <w:t>newmeetup</w:t>
-      </w:r>
-      <w:proofErr w:type="spellEnd"/>
-      <w:r>
-        <w:rPr>
-          <w:b/>
-          <w:bCs/>
-        </w:rPr>
-        <w:t>’</w:t>
-      </w:r>
-    </w:p>
-    <w:p>
-      <w:pPr>
-        <w:rPr>
-          <w:b/>
-          <w:bCs/>
-        </w:rPr>
-      </w:pPr>
-      <w:r>
-        <w:rPr>
-          <w:b/>
-          <w:bCs/>
-        </w:rPr>
-        <w:t xml:space="preserve">Then in this case the base component will be rendered </w:t>
-      </w:r>
-      <w:proofErr w:type="gramStart"/>
-      <w:r>
-        <w:rPr>
-          <w:b/>
-          <w:bCs/>
-        </w:rPr>
-        <w:t>and also</w:t>
-      </w:r>
-      <w:proofErr w:type="gramEnd"/>
-      <w:r>
-        <w:rPr>
-          <w:b/>
-          <w:bCs/>
-        </w:rPr>
-        <w:t xml:space="preserve"> the child component is rendered</w:t>
-      </w:r>
-    </w:p>
-    <w:p>
-      <w:pPr>
-        <w:rPr>
-          <w:b/>
-          <w:bCs/>
-        </w:rPr>
-      </w:pPr>
-      <w:proofErr w:type="gramStart"/>
-      <w:r>
-        <w:rPr>
-          <w:b/>
-          <w:bCs/>
-        </w:rPr>
-        <w:t>So</w:t>
-      </w:r>
-      <w:proofErr w:type="gramEnd"/>
-      <w:r>
-        <w:rPr>
-          <w:b/>
-          <w:bCs/>
-        </w:rPr>
-        <w:t xml:space="preserve"> to overcome this and render only one specific component at a time we use switch.</w:t>
-      </w:r>
-    </w:p>
-    <w:p>
-      <w:pPr>
-        <w:rPr>
-          <w:b/>
-          <w:bCs/>
-        </w:rPr>
-      </w:pPr>
-      <w:r>
-        <w:rPr>
-          <w:b/>
-          <w:bCs/>
-        </w:rPr>
-        <w:t>Import{</w:t>
-      </w:r>
-      <w:proofErr w:type="spellStart"/>
-      <w:proofErr w:type="gramStart"/>
-      <w:r>
-        <w:rPr>
-          <w:b/>
-          <w:bCs/>
-        </w:rPr>
-        <w:t>route,Switch</w:t>
-      </w:r>
-      <w:proofErr w:type="spellEnd"/>
-      <w:proofErr w:type="gramEnd"/>
-      <w:r>
-        <w:rPr>
-          <w:b/>
-          <w:bCs/>
-        </w:rPr>
-        <w:t>} from ‘react-router-</w:t>
-      </w:r>
-      <w:proofErr w:type="spellStart"/>
-      <w:r>
-        <w:rPr>
-          <w:b/>
-          <w:bCs/>
-        </w:rPr>
-        <w:t>dom</w:t>
-      </w:r>
-      <w:proofErr w:type="spellEnd"/>
-      <w:r>
-        <w:rPr>
-          <w:b/>
-          <w:bCs/>
-        </w:rPr>
-        <w:t>’</w:t>
-      </w:r>
-    </w:p>
-    <w:p>
-      <w:pPr>
-        <w:rPr>
-          <w:b/>
-          <w:bCs/>
-        </w:rPr>
-      </w:pPr>
-      <w:r>
-        <w:rPr>
-          <w:b/>
-          <w:bCs/>
-        </w:rPr>
-        <w:t>We use a prop called exact in &lt;route path=’/</w:t>
-      </w:r>
-      <w:proofErr w:type="spellStart"/>
-      <w:r>
-        <w:rPr>
-          <w:b/>
-          <w:bCs/>
-        </w:rPr>
-        <w:t>favourites’</w:t>
-      </w:r>
-      <w:proofErr w:type="spellEnd"/>
-      <w:r>
-        <w:rPr>
-          <w:b/>
-          <w:bCs/>
-        </w:rPr>
-        <w:t xml:space="preserve"> exact={true}/&gt; so it will check the whole path instead of checking partial path and rendering that component.</w:t>
+        <w:t>Suppose if my path for base component is path=‘/’ then child component has path=‘/newmeetup’</w:t>
+      </w:r>
+    </w:p>
+    <w:p>
+      <w:pPr>
+        <w:rPr>
+          <w:b/>
+          <w:bCs/>
+        </w:rPr>
+      </w:pPr>
+      <w:r>
+        <w:rPr>
+          <w:b/>
+          <w:bCs/>
+        </w:rPr>
+        <w:t>Then in this case the base component will be rendered and also the child component is rendered</w:t>
+      </w:r>
+    </w:p>
+    <w:p>
+      <w:pPr>
+        <w:rPr>
+          <w:b/>
+          <w:bCs/>
+        </w:rPr>
+      </w:pPr>
+      <w:r>
+        <w:rPr>
+          <w:b/>
+          <w:bCs/>
+        </w:rPr>
+        <w:t>So to overcome this and render only one specific component at a time we use switch.</w:t>
+      </w:r>
+    </w:p>
+    <w:p>
+      <w:pPr>
+        <w:rPr>
+          <w:b/>
+          <w:bCs/>
+        </w:rPr>
+      </w:pPr>
+      <w:r>
+        <w:rPr>
+          <w:b/>
+          <w:bCs/>
+        </w:rPr>
+        <w:t>Import{route,Switch} from ‘react-router-dom’</w:t>
+      </w:r>
+    </w:p>
+    <w:p>
+      <w:pPr>
+        <w:rPr>
+          <w:b/>
+          <w:bCs/>
+        </w:rPr>
+      </w:pPr>
+      <w:r>
+        <w:rPr>
+          <w:b/>
+          <w:bCs/>
+        </w:rPr>
+        <w:t>We use a prop called exact in &lt;route path=’/favourites’ exact={true}/&gt; so it will check the whole path instead of checking partial path and rendering that component.</w:t>
       </w:r>
     </w:p>
     <w:p>
@@ -664,7 +434,6 @@
         </w:rPr>
         <w:t>&gt;&lt;</w:t>
       </w:r>
-      <w:proofErr w:type="spellStart"/>
       <w:r>
         <w:rPr>
           <w:rFonts w:ascii="Consolas" w:eastAsia="Consolas" w:hAnsi="Consolas" w:cs="Consolas"/>
@@ -674,7 +443,6 @@
         </w:rPr>
         <w:t>AllMeetup</w:t>
       </w:r>
-      <w:proofErr w:type="spellEnd"/>
       <w:r>
         <w:rPr>
           <w:rFonts w:ascii="Consolas" w:eastAsia="Consolas" w:hAnsi="Consolas" w:cs="Consolas"/>
@@ -768,9 +536,158 @@
           <w:sz w:val="21"/>
           <w:szCs w:val="21"/>
         </w:rPr>
-        <w:t>'/</w:t>
-      </w:r>
-      <w:proofErr w:type="spellStart"/>
+        <w:t>'/new_meetup'</w:t>
+      </w:r>
+      <w:r>
+        <w:rPr>
+          <w:rFonts w:ascii="Consolas" w:eastAsia="Consolas" w:hAnsi="Consolas" w:cs="Consolas"/>
+          <w:color w:val="808080" w:themeColor="background1" w:themeShade="80"/>
+          <w:sz w:val="21"/>
+          <w:szCs w:val="21"/>
+        </w:rPr>
+        <w:t>&gt;</w:t>
+      </w:r>
+    </w:p>
+    <w:p>
+      <w:pPr>
+        <w:spacing w:line="285" w:lineRule="exact"/>
+      </w:pPr>
+      <w:r>
+        <w:rPr>
+          <w:rFonts w:ascii="Consolas" w:eastAsia="Consolas" w:hAnsi="Consolas" w:cs="Consolas"/>
+          <w:color w:val="D4D4D4"/>
+          <w:sz w:val="21"/>
+          <w:szCs w:val="21"/>
+        </w:rPr>
+        <w:t xml:space="preserve">      </w:t>
+      </w:r>
+      <w:r>
+        <w:rPr>
+          <w:rFonts w:ascii="Consolas" w:eastAsia="Consolas" w:hAnsi="Consolas" w:cs="Consolas"/>
+          <w:color w:val="808080" w:themeColor="background1" w:themeShade="80"/>
+          <w:sz w:val="21"/>
+          <w:szCs w:val="21"/>
+        </w:rPr>
+        <w:t>&lt;</w:t>
+      </w:r>
+      <w:r>
+        <w:rPr>
+          <w:rFonts w:ascii="Consolas" w:eastAsia="Consolas" w:hAnsi="Consolas" w:cs="Consolas"/>
+          <w:color w:val="4EC9B0"/>
+          <w:sz w:val="21"/>
+          <w:szCs w:val="21"/>
+        </w:rPr>
+        <w:t>NewMeetuppage</w:t>
+      </w:r>
+      <w:r>
+        <w:rPr>
+          <w:rFonts w:ascii="Consolas" w:eastAsia="Consolas" w:hAnsi="Consolas" w:cs="Consolas"/>
+          <w:color w:val="808080" w:themeColor="background1" w:themeShade="80"/>
+          <w:sz w:val="21"/>
+          <w:szCs w:val="21"/>
+        </w:rPr>
+        <w:t>/&gt;</w:t>
+      </w:r>
+    </w:p>
+    <w:p>
+      <w:pPr>
+        <w:spacing w:line="285" w:lineRule="exact"/>
+      </w:pPr>
+      <w:r>
+        <w:rPr>
+          <w:rFonts w:ascii="Consolas" w:eastAsia="Consolas" w:hAnsi="Consolas" w:cs="Consolas"/>
+          <w:color w:val="D4D4D4"/>
+          <w:sz w:val="21"/>
+          <w:szCs w:val="21"/>
+        </w:rPr>
+        <w:t xml:space="preserve">     </w:t>
+      </w:r>
+      <w:r>
+        <w:rPr>
+          <w:rFonts w:ascii="Consolas" w:eastAsia="Consolas" w:hAnsi="Consolas" w:cs="Consolas"/>
+          <w:color w:val="808080" w:themeColor="background1" w:themeShade="80"/>
+          <w:sz w:val="21"/>
+          <w:szCs w:val="21"/>
+        </w:rPr>
+        <w:t>&lt;/</w:t>
+      </w:r>
+      <w:r>
+        <w:rPr>
+          <w:rFonts w:ascii="Consolas" w:eastAsia="Consolas" w:hAnsi="Consolas" w:cs="Consolas"/>
+          <w:color w:val="4EC9B0"/>
+          <w:sz w:val="21"/>
+          <w:szCs w:val="21"/>
+        </w:rPr>
+        <w:t>Route</w:t>
+      </w:r>
+      <w:r>
+        <w:rPr>
+          <w:rFonts w:ascii="Consolas" w:eastAsia="Consolas" w:hAnsi="Consolas" w:cs="Consolas"/>
+          <w:color w:val="808080" w:themeColor="background1" w:themeShade="80"/>
+          <w:sz w:val="21"/>
+          <w:szCs w:val="21"/>
+        </w:rPr>
+        <w:t>&gt;</w:t>
+      </w:r>
+    </w:p>
+    <w:p>
+      <w:pPr>
+        <w:spacing w:line="285" w:lineRule="exact"/>
+      </w:pPr>
+      <w:r>
+        <w:rPr>
+          <w:rFonts w:ascii="Consolas" w:eastAsia="Consolas" w:hAnsi="Consolas" w:cs="Consolas"/>
+          <w:color w:val="D4D4D4"/>
+          <w:sz w:val="21"/>
+          <w:szCs w:val="21"/>
+        </w:rPr>
+        <w:t xml:space="preserve">     </w:t>
+      </w:r>
+      <w:r>
+        <w:rPr>
+          <w:rFonts w:ascii="Consolas" w:eastAsia="Consolas" w:hAnsi="Consolas" w:cs="Consolas"/>
+          <w:color w:val="808080" w:themeColor="background1" w:themeShade="80"/>
+          <w:sz w:val="21"/>
+          <w:szCs w:val="21"/>
+        </w:rPr>
+        <w:t>&lt;</w:t>
+      </w:r>
+      <w:r>
+        <w:rPr>
+          <w:rFonts w:ascii="Consolas" w:eastAsia="Consolas" w:hAnsi="Consolas" w:cs="Consolas"/>
+          <w:color w:val="4EC9B0"/>
+          <w:sz w:val="21"/>
+          <w:szCs w:val="21"/>
+        </w:rPr>
+        <w:t>Route</w:t>
+      </w:r>
+      <w:r>
+        <w:rPr>
+          <w:rFonts w:ascii="Consolas" w:eastAsia="Consolas" w:hAnsi="Consolas" w:cs="Consolas"/>
+          <w:color w:val="D4D4D4"/>
+          <w:sz w:val="21"/>
+          <w:szCs w:val="21"/>
+        </w:rPr>
+        <w:t xml:space="preserve"> </w:t>
+      </w:r>
+      <w:r>
+        <w:rPr>
+          <w:rFonts w:ascii="Consolas" w:eastAsia="Consolas" w:hAnsi="Consolas" w:cs="Consolas"/>
+          <w:color w:val="9CDCFE"/>
+          <w:sz w:val="21"/>
+          <w:szCs w:val="21"/>
+        </w:rPr>
+        <w:t>path</w:t>
+      </w:r>
+      <w:r>
+        <w:rPr>
+          <w:rFonts w:ascii="Consolas" w:eastAsia="Consolas" w:hAnsi="Consolas" w:cs="Consolas"/>
+          <w:color w:val="D4D4D4"/>
+          <w:sz w:val="21"/>
+          <w:szCs w:val="21"/>
+        </w:rPr>
+        <w:t>=</w:t>
+      </w:r>
       <w:r>
         <w:rPr>
           <w:rFonts w:ascii="Consolas" w:eastAsia="Consolas" w:hAnsi="Consolas" w:cs="Consolas"/>
@@ -778,17 +695,7 @@
           <w:sz w:val="21"/>
           <w:szCs w:val="21"/>
         </w:rPr>
-        <w:t>new_meetup</w:t>
-      </w:r>
-      <w:proofErr w:type="spellEnd"/>
-      <w:r>
-        <w:rPr>
-          <w:rFonts w:ascii="Consolas" w:eastAsia="Consolas" w:hAnsi="Consolas" w:cs="Consolas"/>
-          <w:color w:val="CE9178"/>
-          <w:sz w:val="21"/>
-          <w:szCs w:val="21"/>
-        </w:rPr>
-        <w:t>'</w:t>
+        <w:t>'/favourites'</w:t>
       </w:r>
       <w:r>
         <w:rPr>
@@ -822,7 +729,6 @@
         </w:rPr>
         <w:t>&lt;</w:t>
       </w:r>
-      <w:proofErr w:type="spellStart"/>
       <w:r>
         <w:rPr>
           <w:rFonts w:ascii="Consolas" w:eastAsia="Consolas" w:hAnsi="Consolas" w:cs="Consolas"/>
@@ -830,9 +736,8 @@
           <w:sz w:val="21"/>
           <w:szCs w:val="21"/>
         </w:rPr>
-        <w:t>NewMeetuppage</w:t>
-      </w:r>
-      <w:proofErr w:type="spellEnd"/>
+        <w:t>Favourite</w:t>
+      </w:r>
       <w:r>
         <w:rPr>
           <w:rFonts w:ascii="Consolas" w:eastAsia="Consolas" w:hAnsi="Consolas" w:cs="Consolas"/>
@@ -904,7 +809,7 @@
           <w:sz w:val="21"/>
           <w:szCs w:val="21"/>
         </w:rPr>
-        <w:t>&lt;</w:t>
+        <w:t>&lt;/</w:t>
       </w:r>
       <w:r>
         <w:rPr>
@@ -913,55 +818,8 @@
           <w:sz w:val="21"/>
           <w:szCs w:val="21"/>
         </w:rPr>
-        <w:t>Route</w:t>
-      </w:r>
-      <w:r>
-        <w:rPr>
-          <w:rFonts w:ascii="Consolas" w:eastAsia="Consolas" w:hAnsi="Consolas" w:cs="Consolas"/>
-          <w:color w:val="D4D4D4"/>
-          <w:sz w:val="21"/>
-          <w:szCs w:val="21"/>
-        </w:rPr>
-        <w:t xml:space="preserve"> </w:t>
-      </w:r>
-      <w:r>
-        <w:rPr>
-          <w:rFonts w:ascii="Consolas" w:eastAsia="Consolas" w:hAnsi="Consolas" w:cs="Consolas"/>
-          <w:color w:val="9CDCFE"/>
-          <w:sz w:val="21"/>
-          <w:szCs w:val="21"/>
-        </w:rPr>
-        <w:t>path</w:t>
-      </w:r>
-      <w:r>
-        <w:rPr>
-          <w:rFonts w:ascii="Consolas" w:eastAsia="Consolas" w:hAnsi="Consolas" w:cs="Consolas"/>
-          <w:color w:val="D4D4D4"/>
-          <w:sz w:val="21"/>
-          <w:szCs w:val="21"/>
-        </w:rPr>
-        <w:t>=</w:t>
-      </w:r>
-      <w:r>
-        <w:rPr>
-          <w:rFonts w:ascii="Consolas" w:eastAsia="Consolas" w:hAnsi="Consolas" w:cs="Consolas"/>
-          <w:color w:val="CE9178"/>
-          <w:sz w:val="21"/>
-          <w:szCs w:val="21"/>
-        </w:rPr>
-        <w:t>'/</w:t>
-      </w:r>
-      <w:proofErr w:type="spellStart"/>
-      <w:r>
-        <w:rPr>
-          <w:rFonts w:ascii="Consolas" w:eastAsia="Consolas" w:hAnsi="Consolas" w:cs="Consolas"/>
-          <w:color w:val="CE9178"/>
-          <w:sz w:val="21"/>
-          <w:szCs w:val="21"/>
-        </w:rPr>
-        <w:t>favourites'</w:t>
-      </w:r>
-      <w:proofErr w:type="spellEnd"/>
+        <w:t>Switch</w:t>
+      </w:r>
       <w:r>
         <w:rPr>
           <w:rFonts w:ascii="Consolas" w:eastAsia="Consolas" w:hAnsi="Consolas" w:cs="Consolas"/>
@@ -974,220 +832,78 @@
     </w:p>
     <w:p>
       <w:pPr>
-        <w:spacing w:line="285" w:lineRule="exact"/>
-      </w:pPr>
-      <w:r>
-        <w:rPr>
-          <w:rFonts w:ascii="Consolas" w:eastAsia="Consolas" w:hAnsi="Consolas" w:cs="Consolas"/>
-          <w:color w:val="D4D4D4"/>
-          <w:sz w:val="21"/>
-          <w:szCs w:val="21"/>
-        </w:rPr>
-        <w:t xml:space="preserve">      </w:t>
-      </w:r>
-      <w:r>
-        <w:rPr>
-          <w:rFonts w:ascii="Consolas" w:eastAsia="Consolas" w:hAnsi="Consolas" w:cs="Consolas"/>
-          <w:color w:val="808080" w:themeColor="background1" w:themeShade="80"/>
-          <w:sz w:val="21"/>
-          <w:szCs w:val="21"/>
-        </w:rPr>
-        <w:t>&lt;</w:t>
-      </w:r>
-      <w:proofErr w:type="spellStart"/>
-      <w:r>
-        <w:rPr>
-          <w:rFonts w:ascii="Consolas" w:eastAsia="Consolas" w:hAnsi="Consolas" w:cs="Consolas"/>
-          <w:color w:val="4EC9B0"/>
-          <w:sz w:val="21"/>
-          <w:szCs w:val="21"/>
-        </w:rPr>
-        <w:t>Favourite</w:t>
-      </w:r>
-      <w:proofErr w:type="spellEnd"/>
-      <w:r>
-        <w:rPr>
-          <w:rFonts w:ascii="Consolas" w:eastAsia="Consolas" w:hAnsi="Consolas" w:cs="Consolas"/>
-          <w:color w:val="808080" w:themeColor="background1" w:themeShade="80"/>
-          <w:sz w:val="21"/>
-          <w:szCs w:val="21"/>
-        </w:rPr>
-        <w:t>/&gt;</w:t>
-      </w:r>
-    </w:p>
-    <w:p>
-      <w:pPr>
-        <w:spacing w:line="285" w:lineRule="exact"/>
-      </w:pPr>
-      <w:r>
-        <w:rPr>
-          <w:rFonts w:ascii="Consolas" w:eastAsia="Consolas" w:hAnsi="Consolas" w:cs="Consolas"/>
-          <w:color w:val="D4D4D4"/>
-          <w:sz w:val="21"/>
-          <w:szCs w:val="21"/>
-        </w:rPr>
-        <w:t xml:space="preserve">     </w:t>
-      </w:r>
-      <w:r>
-        <w:rPr>
-          <w:rFonts w:ascii="Consolas" w:eastAsia="Consolas" w:hAnsi="Consolas" w:cs="Consolas"/>
-          <w:color w:val="808080" w:themeColor="background1" w:themeShade="80"/>
-          <w:sz w:val="21"/>
-          <w:szCs w:val="21"/>
-        </w:rPr>
-        <w:t>&lt;/</w:t>
-      </w:r>
-      <w:r>
-        <w:rPr>
-          <w:rFonts w:ascii="Consolas" w:eastAsia="Consolas" w:hAnsi="Consolas" w:cs="Consolas"/>
-          <w:color w:val="4EC9B0"/>
-          <w:sz w:val="21"/>
-          <w:szCs w:val="21"/>
-        </w:rPr>
-        <w:t>Route</w:t>
-      </w:r>
-      <w:r>
-        <w:rPr>
-          <w:rFonts w:ascii="Consolas" w:eastAsia="Consolas" w:hAnsi="Consolas" w:cs="Consolas"/>
-          <w:color w:val="808080" w:themeColor="background1" w:themeShade="80"/>
-          <w:sz w:val="21"/>
-          <w:szCs w:val="21"/>
-        </w:rPr>
-        <w:t>&gt;</w:t>
-      </w:r>
-    </w:p>
-    <w:p>
-      <w:pPr>
-        <w:spacing w:line="285" w:lineRule="exact"/>
-      </w:pPr>
-      <w:r>
-        <w:rPr>
-          <w:rFonts w:ascii="Consolas" w:eastAsia="Consolas" w:hAnsi="Consolas" w:cs="Consolas"/>
-          <w:color w:val="D4D4D4"/>
-          <w:sz w:val="21"/>
-          <w:szCs w:val="21"/>
-        </w:rPr>
-        <w:t xml:space="preserve">     </w:t>
-      </w:r>
-      <w:r>
-        <w:rPr>
-          <w:rFonts w:ascii="Consolas" w:eastAsia="Consolas" w:hAnsi="Consolas" w:cs="Consolas"/>
-          <w:color w:val="808080" w:themeColor="background1" w:themeShade="80"/>
-          <w:sz w:val="21"/>
-          <w:szCs w:val="21"/>
-        </w:rPr>
-        <w:t>&lt;/</w:t>
-      </w:r>
-      <w:r>
-        <w:rPr>
-          <w:rFonts w:ascii="Consolas" w:eastAsia="Consolas" w:hAnsi="Consolas" w:cs="Consolas"/>
-          <w:color w:val="4EC9B0"/>
-          <w:sz w:val="21"/>
-          <w:szCs w:val="21"/>
-        </w:rPr>
-        <w:t>Switch</w:t>
-      </w:r>
-      <w:r>
-        <w:rPr>
-          <w:rFonts w:ascii="Consolas" w:eastAsia="Consolas" w:hAnsi="Consolas" w:cs="Consolas"/>
-          <w:color w:val="808080" w:themeColor="background1" w:themeShade="80"/>
-          <w:sz w:val="21"/>
-          <w:szCs w:val="21"/>
-        </w:rPr>
-        <w:t>&gt;</w:t>
-      </w:r>
-    </w:p>
-    <w:p>
-      <w:pPr>
-        <w:rPr>
-          <w:b/>
-          <w:bCs/>
-        </w:rPr>
-      </w:pPr>
-    </w:p>
-    <w:p>
-      <w:pPr>
-        <w:rPr>
-          <w:b/>
-          <w:bCs/>
-        </w:rPr>
-      </w:pPr>
-    </w:p>
-    <w:p>
-      <w:pPr>
-        <w:rPr>
-          <w:b/>
-          <w:bCs/>
-        </w:rPr>
-      </w:pPr>
-      <w:proofErr w:type="spellStart"/>
+        <w:rPr>
+          <w:b/>
+          <w:bCs/>
+        </w:rPr>
+      </w:pPr>
+    </w:p>
+    <w:p>
+      <w:pPr>
+        <w:rPr>
+          <w:b/>
+          <w:bCs/>
+        </w:rPr>
+      </w:pPr>
+    </w:p>
+    <w:p>
+      <w:pPr>
+        <w:rPr>
+          <w:b/>
+          <w:bCs/>
+        </w:rPr>
+      </w:pPr>
       <w:r>
         <w:rPr>
           <w:b/>
           <w:bCs/>
         </w:rPr>
         <w:lastRenderedPageBreak/>
-        <w:t>Props.children</w:t>
-      </w:r>
-      <w:proofErr w:type="spellEnd"/>
-      <w:r>
-        <w:rPr>
-          <w:b/>
-          <w:bCs/>
-        </w:rPr>
-        <w:t>:</w:t>
-      </w:r>
-    </w:p>
-    <w:p>
-      <w:pPr>
-        <w:rPr>
-          <w:b/>
-          <w:bCs/>
-        </w:rPr>
-      </w:pPr>
-      <w:r>
-        <w:rPr>
-          <w:b/>
-          <w:bCs/>
-        </w:rPr>
-        <w:t xml:space="preserve">Here </w:t>
-      </w:r>
-      <w:proofErr w:type="gramStart"/>
-      <w:r>
-        <w:rPr>
-          <w:b/>
-          <w:bCs/>
-        </w:rPr>
-        <w:t>the</w:t>
-      </w:r>
-      <w:proofErr w:type="gramEnd"/>
-      <w:r>
-        <w:rPr>
-          <w:b/>
-          <w:bCs/>
-        </w:rPr>
-        <w:t xml:space="preserve"> will be referred as the child elements in the component. It can be mostly used when we have page routing. So if the parent component wants to render different components based on the routing then we can call the respective components in the parent component by specifying the {</w:t>
-      </w:r>
-      <w:proofErr w:type="spellStart"/>
-      <w:proofErr w:type="gramStart"/>
-      <w:r>
-        <w:rPr>
-          <w:b/>
-          <w:bCs/>
-        </w:rPr>
-        <w:t>props.children</w:t>
-      </w:r>
-      <w:proofErr w:type="spellEnd"/>
-      <w:proofErr w:type="gramEnd"/>
-      <w:r>
-        <w:rPr>
-          <w:b/>
-          <w:bCs/>
-        </w:rPr>
-        <w:t>}</w:t>
-      </w:r>
-    </w:p>
-    <w:p/>
+        <w:t>Props.children:</w:t>
+      </w:r>
+    </w:p>
+    <w:p>
+      <w:pPr>
+        <w:rPr>
+          <w:b/>
+          <w:bCs/>
+        </w:rPr>
+      </w:pPr>
+      <w:r>
+        <w:rPr>
+          <w:b/>
+          <w:bCs/>
+        </w:rPr>
+        <w:t>Here the will be referred as the child elements in the component. It can be mostly used when we have page routing. So if the parent component wants to render different components based on the routing then we can call the respective components in the parent component by specifying the {props.children}</w:t>
+      </w:r>
+    </w:p>
+    <w:p>
+      <w:r>
+        <w:t xml:space="preserve">Where to store my data to exchange data between the pages? </w:t>
+      </w:r>
+    </w:p>
+    <w:p>
+      <w:r>
+        <w:t xml:space="preserve">I use </w:t>
+      </w:r>
+      <w:r>
+        <w:t>Fireb</w:t>
+      </w:r>
+      <w:r>
+        <w:t xml:space="preserve">ase </w:t>
+      </w:r>
+      <w:r>
+        <w:t>Opensource platform to send the API requests to store and retrieve the data using http verbs. We can use the get , post, delete operations on the data.</w:t>
+      </w:r>
+    </w:p>
+    <w:p>
+      <w:r>
+        <w:t>We need to connect the firebase by storing the request link to a variable and use javascript fetch this link.</w:t>
+      </w:r>
+      <w:r>
+        <w:t xml:space="preserve"> I can then post my data in the form of json data which is the second argument in the fetch attributes.</w:t>
+      </w:r>
+    </w:p>
     <w:sectPr>
       <w:pgSz w:w="12240" w:h="15840"/>
       <w:pgMar w:top="1440" w:right="1440" w:bottom="1440" w:left="1440" w:header="720" w:footer="720" w:gutter="0"/>

</xml_diff>